<commit_message>
Project - shorten url implemented successfully
</commit_message>
<xml_diff>
--- a/Project/Project_9839039.docx
+++ b/Project/Project_9839039.docx
@@ -52,7 +52,6 @@
           <w:rFonts w:cs="B Nazanin"/>
           <w:sz w:val="32"/>
           <w:szCs w:val="32"/>
-          <w:rtl/>
           <w:lang w:bidi="fa-IR"/>
         </w:rPr>
       </w:pPr>
@@ -85,7 +84,6 @@
         </w:rPr>
         <w:t xml:space="preserve"> را به </w:t>
       </w:r>
-      <w:proofErr w:type="spellStart"/>
       <w:r>
         <w:rPr>
           <w:rFonts w:cs="B Nazanin"/>
@@ -95,7 +93,6 @@
         </w:rPr>
         <w:t>Pycharm</w:t>
       </w:r>
-      <w:proofErr w:type="spellEnd"/>
       <w:r>
         <w:rPr>
           <w:rFonts w:cs="B Nazanin" w:hint="cs"/>
@@ -104,14 +101,106 @@
           <w:rtl/>
           <w:lang w:bidi="fa-IR"/>
         </w:rPr>
-        <w:t xml:space="preserve"> متصل کنیم:</w:t>
+        <w:t xml:space="preserve"> متصل کنیم</w:t>
+      </w:r>
+      <w:r>
+        <w:rPr>
+          <w:rFonts w:cs="B Nazanin" w:hint="cs"/>
+          <w:sz w:val="32"/>
+          <w:szCs w:val="32"/>
+          <w:rtl/>
+          <w:lang w:bidi="fa-IR"/>
+        </w:rPr>
+        <w:t xml:space="preserve">، از کتابخانه </w:t>
+      </w:r>
+      <w:r>
+        <w:rPr>
+          <w:rFonts w:cs="B Nazanin"/>
+          <w:sz w:val="32"/>
+          <w:szCs w:val="32"/>
+          <w:lang w:bidi="fa-IR"/>
+        </w:rPr>
+        <w:t>pyodbc</w:t>
+      </w:r>
+      <w:r>
+        <w:rPr>
+          <w:rFonts w:cs="B Nazanin" w:hint="cs"/>
+          <w:sz w:val="32"/>
+          <w:szCs w:val="32"/>
+          <w:rtl/>
+          <w:lang w:bidi="fa-IR"/>
+        </w:rPr>
+        <w:t xml:space="preserve"> استفاده میکنیم </w:t>
+      </w:r>
+      <w:r>
+        <w:rPr>
+          <w:rFonts w:cs="B Nazanin" w:hint="cs"/>
+          <w:sz w:val="32"/>
+          <w:szCs w:val="32"/>
+          <w:rtl/>
+          <w:lang w:bidi="fa-IR"/>
+        </w:rPr>
+        <w:t>:</w:t>
       </w:r>
     </w:p>
     <w:p>
       <w:pPr>
         <w:bidi/>
-        <w:rPr>
-          <w:rFonts w:cs="B Nazanin" w:hint="cs"/>
+        <w:jc w:val="both"/>
+        <w:rPr>
+          <w:rFonts w:cs="B Nazanin"/>
+          <w:sz w:val="32"/>
+          <w:szCs w:val="32"/>
+          <w:rtl/>
+          <w:lang w:bidi="fa-IR"/>
+        </w:rPr>
+      </w:pPr>
+      <w:r>
+        <w:rPr>
+          <w:noProof/>
+        </w:rPr>
+        <w:drawing>
+          <wp:inline distT="0" distB="0" distL="0" distR="0" wp14:anchorId="06616E39" wp14:editId="5658289A">
+            <wp:extent cx="5943600" cy="2496820"/>
+            <wp:effectExtent l="0" t="0" r="0" b="0"/>
+            <wp:docPr id="1972153369" name="Picture 1"/>
+            <wp:cNvGraphicFramePr>
+              <a:graphicFrameLocks xmlns:a="http://schemas.openxmlformats.org/drawingml/2006/main" noChangeAspect="1"/>
+            </wp:cNvGraphicFramePr>
+            <a:graphic xmlns:a="http://schemas.openxmlformats.org/drawingml/2006/main">
+              <a:graphicData uri="http://schemas.openxmlformats.org/drawingml/2006/picture">
+                <pic:pic xmlns:pic="http://schemas.openxmlformats.org/drawingml/2006/picture">
+                  <pic:nvPicPr>
+                    <pic:cNvPr id="1972153369" name=""/>
+                    <pic:cNvPicPr/>
+                  </pic:nvPicPr>
+                  <pic:blipFill>
+                    <a:blip r:embed="rId6"/>
+                    <a:stretch>
+                      <a:fillRect/>
+                    </a:stretch>
+                  </pic:blipFill>
+                  <pic:spPr>
+                    <a:xfrm>
+                      <a:off x="0" y="0"/>
+                      <a:ext cx="5943600" cy="2496820"/>
+                    </a:xfrm>
+                    <a:prstGeom prst="rect">
+                      <a:avLst/>
+                    </a:prstGeom>
+                  </pic:spPr>
+                </pic:pic>
+              </a:graphicData>
+            </a:graphic>
+          </wp:inline>
+        </w:drawing>
+      </w:r>
+    </w:p>
+    <w:p>
+      <w:pPr>
+        <w:bidi/>
+        <w:rPr>
+          <w:rFonts w:cs="B Nazanin"/>
           <w:sz w:val="32"/>
           <w:szCs w:val="32"/>
           <w:rtl/>
@@ -120,7 +209,7 @@
       </w:pPr>
     </w:p>
     <w:sectPr>
-      <w:headerReference w:type="default" r:id="rId6"/>
+      <w:headerReference w:type="default" r:id="rId7"/>
       <w:pgSz w:w="12240" w:h="15840"/>
       <w:pgMar w:top="1440" w:right="1440" w:bottom="1440" w:left="1440" w:header="720" w:footer="720" w:gutter="0"/>
       <w:cols w:space="720"/>
@@ -187,7 +276,7 @@
       <w:pStyle w:val="Header"/>
       <w:bidi/>
       <w:rPr>
-        <w:rFonts w:cs="B Nazanin+ Bold" w:hint="cs"/>
+        <w:rFonts w:cs="B Nazanin+ Bold"/>
         <w:sz w:val="28"/>
         <w:szCs w:val="28"/>
         <w:rtl/>

</xml_diff>